<commit_message>
apró finomítások a szövegben
</commit_message>
<xml_diff>
--- a/CP_Dolgozat/Dolgozat_Papp_Sos_JASZN2018.docx
+++ b/CP_Dolgozat/Dolgozat_Papp_Sos_JASZN2018.docx
@@ -5673,7 +5673,19 @@
         <w:rPr>
           <w:szCs w:val="24"/>
         </w:rPr>
-        <w:t xml:space="preserve"> tettük meg, ami után megadtuk a tömb méretét, és azt, hogy milyen értékeket vegyenek fel a cellái.</w:t>
+        <w:t xml:space="preserve"> tettük meg, ami után megadtuk a tömb méretét, és azt, hogy milyen értékeket vegyenek fel a</w:t>
+      </w:r>
+      <w:r>
+        <w:rPr>
+          <w:szCs w:val="24"/>
+        </w:rPr>
+        <w:t>z elemei.</w:t>
+      </w:r>
+      <w:r>
+        <w:rPr>
+          <w:szCs w:val="24"/>
+        </w:rPr>
+        <w:t>.</w:t>
       </w:r>
     </w:p>
     <w:p>
@@ -11864,7 +11876,6 @@
                               </w:rPr>
                               <w:t xml:space="preserve"> </w:t>
                             </w:r>
-                            <w:bookmarkStart w:id="14" w:name="_GoBack"/>
                             <w:proofErr w:type="spellStart"/>
                             <w:r>
                               <w:rPr>
@@ -11882,7 +11893,6 @@
                               </w:rPr>
                               <w:t xml:space="preserve"> termeszt[t])=3);</w:t>
                             </w:r>
-                            <w:bookmarkEnd w:id="14"/>
                           </w:p>
                         </w:txbxContent>
                       </wps:txbx>
@@ -12006,7 +12016,6 @@
                         </w:rPr>
                         <w:t xml:space="preserve"> </w:t>
                       </w:r>
-                      <w:bookmarkStart w:id="15" w:name="_GoBack"/>
                       <w:proofErr w:type="spellStart"/>
                       <w:r>
                         <w:rPr>
@@ -12024,7 +12033,6 @@
                         </w:rPr>
                         <w:t xml:space="preserve"> termeszt[t])=3);</w:t>
                       </w:r>
-                      <w:bookmarkEnd w:id="15"/>
                     </w:p>
                   </w:txbxContent>
                 </v:textbox>
@@ -12634,8 +12642,31 @@
           <w:szCs w:val="24"/>
           <w:lang w:eastAsia="hu-HU"/>
         </w:rPr>
-        <w:t>”, ami igazából egyesíti a kívánt dolgokat egymással.</w:t>
-      </w:r>
+        <w:t xml:space="preserve">”, ami </w:t>
+      </w:r>
+      <w:r>
+        <w:rPr>
+          <w:szCs w:val="24"/>
+          <w:lang w:eastAsia="hu-HU"/>
+        </w:rPr>
+        <w:t xml:space="preserve">a tömbben tárolt halmazok unióját </w:t>
+      </w:r>
+      <w:proofErr w:type="gramStart"/>
+      <w:r>
+        <w:rPr>
+          <w:szCs w:val="24"/>
+          <w:lang w:eastAsia="hu-HU"/>
+        </w:rPr>
+        <w:t>képezi.</w:t>
+      </w:r>
+      <w:r>
+        <w:rPr>
+          <w:szCs w:val="24"/>
+          <w:lang w:eastAsia="hu-HU"/>
+        </w:rPr>
+        <w:t>.</w:t>
+      </w:r>
+      <w:proofErr w:type="gramEnd"/>
     </w:p>
     <w:p>
       <w:pPr>
@@ -13295,7 +13326,30 @@
           <w:szCs w:val="24"/>
           <w:lang w:eastAsia="hu-HU"/>
         </w:rPr>
-        <w:t>” kulcsszóval töltöttük fel, így akár maga az objektum nevét, akár csak a sorszámát írtuk le a kikötésben, mind kettő variációt felismerte a rendszer. Egy másik fontos változtatás volt, hogy itt mivel nem tudtunk sorösszegeket számolni, így a „</w:t>
+        <w:t xml:space="preserve">” </w:t>
+      </w:r>
+      <w:r>
+        <w:rPr>
+          <w:szCs w:val="24"/>
+          <w:lang w:eastAsia="hu-HU"/>
+        </w:rPr>
+        <w:t>típusú adat</w:t>
+      </w:r>
+      <w:r>
+        <w:rPr>
+          <w:szCs w:val="24"/>
+          <w:lang w:eastAsia="hu-HU"/>
+        </w:rPr>
+        <w:t>okkal</w:t>
+      </w:r>
+      <w:bookmarkStart w:id="14" w:name="_GoBack"/>
+      <w:bookmarkEnd w:id="14"/>
+      <w:r>
+        <w:rPr>
+          <w:szCs w:val="24"/>
+          <w:lang w:eastAsia="hu-HU"/>
+        </w:rPr>
+        <w:t xml:space="preserve"> töltöttük fel, így akár maga az objektum nevét, akár csak a sorszámát írtuk le a kikötésben, mind kettő variációt felismerte a rendszer. Egy másik fontos változtatás volt, hogy itt mivel nem tudtunk sorösszegeket számolni, így a „</w:t>
       </w:r>
       <w:proofErr w:type="spellStart"/>
       <w:proofErr w:type="gramStart"/>
@@ -14765,7 +14819,7 @@
           <w:lang w:val="hu-HU"/>
         </w:rPr>
       </w:pPr>
-      <w:bookmarkStart w:id="16" w:name="_Toc507505134"/>
+      <w:bookmarkStart w:id="15" w:name="_Toc507505134"/>
       <w:r>
         <w:rPr>
           <w:b/>
@@ -14776,7 +14830,7 @@
         </w:rPr>
         <w:t>Zebra feladatok</w:t>
       </w:r>
-      <w:bookmarkEnd w:id="16"/>
+      <w:bookmarkEnd w:id="15"/>
     </w:p>
     <w:p>
       <w:pPr>
@@ -34237,13 +34291,13 @@
       <w:pPr>
         <w:pStyle w:val="Cmsor1"/>
       </w:pPr>
-      <w:bookmarkStart w:id="17" w:name="_Toc507505136"/>
+      <w:bookmarkStart w:id="16" w:name="_Toc507505136"/>
       <w:r>
         <w:lastRenderedPageBreak/>
         <w:t>Redundáns megkötések megkeresése</w:t>
       </w:r>
-      <w:bookmarkStart w:id="18" w:name="_Toc501750956"/>
-      <w:bookmarkEnd w:id="17"/>
+      <w:bookmarkStart w:id="17" w:name="_Toc501750956"/>
+      <w:bookmarkEnd w:id="16"/>
     </w:p>
     <w:p>
       <w:pPr>
@@ -36134,13 +36188,13 @@
       <w:pPr>
         <w:pStyle w:val="Cmsor1"/>
       </w:pPr>
-      <w:bookmarkStart w:id="19" w:name="_Toc507505137"/>
+      <w:bookmarkStart w:id="18" w:name="_Toc507505137"/>
       <w:r>
         <w:lastRenderedPageBreak/>
         <w:t>Összefoglalás</w:t>
       </w:r>
+      <w:bookmarkEnd w:id="17"/>
       <w:bookmarkEnd w:id="18"/>
-      <w:bookmarkEnd w:id="19"/>
     </w:p>
     <w:p>
       <w:r>
@@ -36172,6 +36226,7 @@
           <w:docPartUnique/>
         </w:docPartObj>
       </w:sdtPr>
+      <w:sdtEndPr/>
       <w:sdtContent>
         <w:p>
           <w:pPr>
@@ -36186,7 +36241,7 @@
             <w:t>Irodalomjegyzék</w:t>
           </w:r>
         </w:p>
-        <w:bookmarkStart w:id="20" w:name="a" w:displacedByCustomXml="next"/>
+        <w:bookmarkStart w:id="19" w:name="a" w:displacedByCustomXml="next"/>
         <w:sdt>
           <w:sdtPr>
             <w:rPr>
@@ -36196,6 +36251,7 @@
             <w:id w:val="111145805"/>
             <w:bibliography/>
           </w:sdtPr>
+          <w:sdtEndPr/>
           <w:sdtContent>
             <w:p>
               <w:pPr>
@@ -36269,8 +36325,8 @@
                   <w:u w:val="none"/>
                 </w:rPr>
               </w:pPr>
-              <w:bookmarkStart w:id="21" w:name="b"/>
-              <w:bookmarkEnd w:id="20"/>
+              <w:bookmarkStart w:id="20" w:name="b"/>
+              <w:bookmarkEnd w:id="19"/>
               <w:r>
                 <w:rPr>
                   <w:color w:val="222222"/>
@@ -36435,8 +36491,8 @@
                   <w:szCs w:val="24"/>
                 </w:rPr>
               </w:pPr>
-              <w:bookmarkStart w:id="22" w:name="c"/>
-              <w:bookmarkEnd w:id="21"/>
+              <w:bookmarkStart w:id="21" w:name="c"/>
+              <w:bookmarkEnd w:id="20"/>
               <w:proofErr w:type="spellStart"/>
               <w:r>
                 <w:rPr>
@@ -36601,8 +36657,8 @@
                   <w:szCs w:val="24"/>
                 </w:rPr>
               </w:pPr>
-              <w:bookmarkStart w:id="23" w:name="d"/>
-              <w:bookmarkEnd w:id="22"/>
+              <w:bookmarkStart w:id="22" w:name="d"/>
+              <w:bookmarkEnd w:id="21"/>
               <w:proofErr w:type="spellStart"/>
               <w:r>
                 <w:rPr>
@@ -36810,8 +36866,8 @@
                   <w:numId w:val="38"/>
                 </w:numPr>
               </w:pPr>
-              <w:bookmarkStart w:id="24" w:name="e"/>
-              <w:bookmarkEnd w:id="23"/>
+              <w:bookmarkStart w:id="23" w:name="e"/>
+              <w:bookmarkEnd w:id="22"/>
               <w:r>
                 <w:t xml:space="preserve">Kuhn, H. W. (1955). The </w:t>
               </w:r>
@@ -36917,14 +36973,14 @@
                   <w:numId w:val="38"/>
                 </w:numPr>
               </w:pPr>
-              <w:bookmarkStart w:id="25" w:name="f"/>
-              <w:bookmarkEnd w:id="24"/>
+              <w:bookmarkStart w:id="24" w:name="f"/>
+              <w:bookmarkEnd w:id="23"/>
               <w:r>
                 <w:t>http://www.mathsisfun.com/puzzles/gardens-solution.html</w:t>
               </w:r>
             </w:p>
             <w:p/>
-            <w:bookmarkEnd w:id="25" w:displacedByCustomXml="next"/>
+            <w:bookmarkEnd w:id="24" w:displacedByCustomXml="next"/>
           </w:sdtContent>
         </w:sdt>
       </w:sdtContent>
@@ -37107,6 +37163,7 @@
         <w:docPartUnique/>
       </w:docPartObj>
     </w:sdtPr>
+    <w:sdtEndPr/>
     <w:sdtContent>
       <w:p>
         <w:pPr>
@@ -37126,7 +37183,7 @@
           <w:rPr>
             <w:noProof/>
           </w:rPr>
-          <w:t>21</w:t>
+          <w:t>19</w:t>
         </w:r>
         <w:r>
           <w:fldChar w:fldCharType="end"/>
@@ -46271,7 +46328,7 @@
 </file>
 
 <file path=customXml/itemProps1.xml><?xml version="1.0" encoding="utf-8"?>
-<ds:datastoreItem xmlns:ds="http://schemas.openxmlformats.org/officeDocument/2006/customXml" ds:itemID="{E9DE8D95-DB79-42FA-BF9A-DD7A5E850466}">
+<ds:datastoreItem xmlns:ds="http://schemas.openxmlformats.org/officeDocument/2006/customXml" ds:itemID="{84BD47BA-7DDD-474B-A84D-404B16E05351}">
   <ds:schemaRefs>
     <ds:schemaRef ds:uri="http://schemas.openxmlformats.org/officeDocument/2006/bibliography"/>
   </ds:schemaRefs>

</xml_diff>